<commit_message>
Drobne poprawki do kontrolerów struktury przedsiębiorstwa i opisu API struktury przedsiębiorstwa. Dodana pierwsza przymiarka do sprawdzenia uprawnień użytkownika przy operacji (kontroler DodajPracownika)
</commit_message>
<xml_diff>
--- a/Sprint 1.7 uwagi/API struktury przedsiębiorstwa.docx
+++ b/Sprint 1.7 uwagi/API struktury przedsiębiorstwa.docx
@@ -519,13 +519,7 @@
         <w:rPr>
           <w:rFonts w:cstheme="minorHAnsi"/>
         </w:rPr>
-        <w:t xml:space="preserve">4) </w:t>
-      </w:r>
-      <w:r>
-        <w:rPr>
-          <w:rFonts w:cstheme="minorHAnsi"/>
-        </w:rPr>
-        <w:t xml:space="preserve">public </w:t>
+        <w:t xml:space="preserve">4) public </w:t>
       </w:r>
       <w:proofErr w:type="spellStart"/>
       <w:r>
@@ -615,13 +609,7 @@
         <w:rPr>
           <w:rFonts w:cstheme="minorHAnsi"/>
         </w:rPr>
-        <w:t xml:space="preserve">5) </w:t>
-      </w:r>
-      <w:r>
-        <w:rPr>
-          <w:rFonts w:cstheme="minorHAnsi"/>
-        </w:rPr>
-        <w:t xml:space="preserve">public </w:t>
+        <w:t xml:space="preserve">5) public </w:t>
       </w:r>
       <w:proofErr w:type="spellStart"/>
       <w:r>
@@ -677,13 +665,7 @@
         <w:rPr>
           <w:rFonts w:cstheme="minorHAnsi"/>
         </w:rPr>
-        <w:t xml:space="preserve">6) </w:t>
-      </w:r>
-      <w:r>
-        <w:rPr>
-          <w:rFonts w:cstheme="minorHAnsi"/>
-        </w:rPr>
-        <w:t xml:space="preserve">public </w:t>
+        <w:t xml:space="preserve">6) public </w:t>
       </w:r>
       <w:proofErr w:type="spellStart"/>
       <w:r>
@@ -876,13 +858,14 @@
           <w:rFonts w:cstheme="minorHAnsi"/>
           <w:b/>
         </w:rPr>
-        <w:t>PobierzRejonyDlaWybranejFirm</w:t>
-      </w:r>
-      <w:r>
-        <w:rPr>
-          <w:rFonts w:cstheme="minorHAnsi"/>
-        </w:rPr>
-        <w:t>y</w:t>
+        <w:t>PobierzRejonyDlaWybranejFirmy</w:t>
+      </w:r>
+      <w:r>
+        <w:rPr>
+          <w:rFonts w:cstheme="minorHAnsi"/>
+          <w:b/>
+        </w:rPr>
+        <w:t>DoStruktury</w:t>
       </w:r>
       <w:proofErr w:type="spellEnd"/>
       <w:r>
@@ -916,27 +899,268 @@
         <w:rPr>
           <w:rFonts w:cstheme="minorHAnsi"/>
         </w:rPr>
-        <w:t>Metoda pobiera rejony dla danej firmy po stringu z nazwą firmy. Uwaga: Metoda przeładowana – bez przekazania argumentu „firma” pobiera nazwę firmy z obiektu sesji.</w:t>
-      </w:r>
-    </w:p>
-    <w:p>
-      <w:pPr>
-        <w:rPr>
-          <w:rFonts w:cstheme="minorHAnsi"/>
-        </w:rPr>
-      </w:pPr>
-    </w:p>
-    <w:p>
-      <w:pPr>
-        <w:rPr>
-          <w:rFonts w:cstheme="minorHAnsi"/>
-        </w:rPr>
-      </w:pPr>
-      <w:r>
-        <w:rPr>
-          <w:rFonts w:cstheme="minorHAnsi"/>
-        </w:rPr>
-        <w:t xml:space="preserve">2) </w:t>
+        <w:t xml:space="preserve">Metoda pobiera rejony dla danej firmy po stringu z nazwą firmy. </w:t>
+      </w:r>
+    </w:p>
+    <w:p>
+      <w:pPr>
+        <w:rPr>
+          <w:rFonts w:cstheme="minorHAnsi"/>
+        </w:rPr>
+      </w:pPr>
+    </w:p>
+    <w:p>
+      <w:pPr>
+        <w:rPr>
+          <w:rFonts w:cstheme="minorHAnsi"/>
+        </w:rPr>
+      </w:pPr>
+      <w:r>
+        <w:rPr>
+          <w:rFonts w:cstheme="minorHAnsi"/>
+        </w:rPr>
+        <w:t xml:space="preserve">2) public </w:t>
+      </w:r>
+      <w:proofErr w:type="spellStart"/>
+      <w:r>
+        <w:rPr>
+          <w:rFonts w:cstheme="minorHAnsi"/>
+        </w:rPr>
+        <w:t>ActionResult</w:t>
+      </w:r>
+      <w:proofErr w:type="spellEnd"/>
+      <w:r>
+        <w:rPr>
+          <w:rFonts w:cstheme="minorHAnsi"/>
+        </w:rPr>
+        <w:t xml:space="preserve"> </w:t>
+      </w:r>
+      <w:proofErr w:type="spellStart"/>
+      <w:r>
+        <w:rPr>
+          <w:rFonts w:cstheme="minorHAnsi"/>
+          <w:b/>
+        </w:rPr>
+        <w:t>DodajRejonDlaFirmy</w:t>
+      </w:r>
+      <w:proofErr w:type="spellEnd"/>
+      <w:r>
+        <w:rPr>
+          <w:rFonts w:cstheme="minorHAnsi"/>
+        </w:rPr>
+        <w:t xml:space="preserve">(string </w:t>
+      </w:r>
+      <w:proofErr w:type="spellStart"/>
+      <w:r>
+        <w:rPr>
+          <w:rFonts w:cstheme="minorHAnsi"/>
+        </w:rPr>
+        <w:t>sessionId</w:t>
+      </w:r>
+      <w:proofErr w:type="spellEnd"/>
+      <w:r>
+        <w:rPr>
+          <w:rFonts w:cstheme="minorHAnsi"/>
+        </w:rPr>
+        <w:t xml:space="preserve">, </w:t>
+      </w:r>
+      <w:proofErr w:type="spellStart"/>
+      <w:r>
+        <w:rPr>
+          <w:rFonts w:cstheme="minorHAnsi"/>
+        </w:rPr>
+        <w:t>KatRejony</w:t>
+      </w:r>
+      <w:proofErr w:type="spellEnd"/>
+      <w:r>
+        <w:rPr>
+          <w:rFonts w:cstheme="minorHAnsi"/>
+        </w:rPr>
+        <w:t xml:space="preserve"> </w:t>
+      </w:r>
+      <w:proofErr w:type="spellStart"/>
+      <w:r>
+        <w:rPr>
+          <w:rFonts w:cstheme="minorHAnsi"/>
+        </w:rPr>
+        <w:t>rejonDoDodania</w:t>
+      </w:r>
+      <w:proofErr w:type="spellEnd"/>
+      <w:r>
+        <w:rPr>
+          <w:rFonts w:cstheme="minorHAnsi"/>
+        </w:rPr>
+        <w:t>)</w:t>
+      </w:r>
+    </w:p>
+    <w:p>
+      <w:pPr>
+        <w:rPr>
+          <w:rFonts w:cstheme="minorHAnsi"/>
+        </w:rPr>
+      </w:pPr>
+      <w:r>
+        <w:rPr>
+          <w:rFonts w:cstheme="minorHAnsi"/>
+        </w:rPr>
+        <w:t>Metoda dopisuje w DB rejon dla firmy.</w:t>
+      </w:r>
+    </w:p>
+    <w:p>
+      <w:pPr>
+        <w:rPr>
+          <w:rFonts w:cstheme="minorHAnsi"/>
+        </w:rPr>
+      </w:pPr>
+      <w:r>
+        <w:rPr>
+          <w:rFonts w:cstheme="minorHAnsi"/>
+        </w:rPr>
+        <w:t xml:space="preserve">3) public </w:t>
+      </w:r>
+      <w:proofErr w:type="spellStart"/>
+      <w:r>
+        <w:rPr>
+          <w:rFonts w:cstheme="minorHAnsi"/>
+        </w:rPr>
+        <w:t>ActionResult</w:t>
+      </w:r>
+      <w:proofErr w:type="spellEnd"/>
+      <w:r>
+        <w:rPr>
+          <w:rFonts w:cstheme="minorHAnsi"/>
+        </w:rPr>
+        <w:t xml:space="preserve"> </w:t>
+      </w:r>
+      <w:proofErr w:type="spellStart"/>
+      <w:r>
+        <w:rPr>
+          <w:rFonts w:cstheme="minorHAnsi"/>
+          <w:b/>
+        </w:rPr>
+        <w:t>EdytujRejonDlaFirmy</w:t>
+      </w:r>
+      <w:proofErr w:type="spellEnd"/>
+      <w:r>
+        <w:rPr>
+          <w:rFonts w:cstheme="minorHAnsi"/>
+        </w:rPr>
+        <w:t xml:space="preserve">(string </w:t>
+      </w:r>
+      <w:proofErr w:type="spellStart"/>
+      <w:r>
+        <w:rPr>
+          <w:rFonts w:cstheme="minorHAnsi"/>
+        </w:rPr>
+        <w:t>sessionId</w:t>
+      </w:r>
+      <w:proofErr w:type="spellEnd"/>
+      <w:r>
+        <w:rPr>
+          <w:rFonts w:cstheme="minorHAnsi"/>
+        </w:rPr>
+        <w:t xml:space="preserve">, string </w:t>
+      </w:r>
+      <w:proofErr w:type="spellStart"/>
+      <w:r>
+        <w:rPr>
+          <w:rFonts w:cstheme="minorHAnsi"/>
+        </w:rPr>
+        <w:t>rejonWBazie</w:t>
+      </w:r>
+      <w:proofErr w:type="spellEnd"/>
+      <w:r>
+        <w:rPr>
+          <w:rFonts w:cstheme="minorHAnsi"/>
+        </w:rPr>
+        <w:t xml:space="preserve">, </w:t>
+      </w:r>
+      <w:proofErr w:type="spellStart"/>
+      <w:r>
+        <w:rPr>
+          <w:rFonts w:cstheme="minorHAnsi"/>
+        </w:rPr>
+        <w:t>KatRejony</w:t>
+      </w:r>
+      <w:proofErr w:type="spellEnd"/>
+      <w:r>
+        <w:rPr>
+          <w:rFonts w:cstheme="minorHAnsi"/>
+        </w:rPr>
+        <w:t xml:space="preserve"> </w:t>
+      </w:r>
+      <w:proofErr w:type="spellStart"/>
+      <w:r>
+        <w:rPr>
+          <w:rFonts w:cstheme="minorHAnsi"/>
+        </w:rPr>
+        <w:t>rejonDoEdycji</w:t>
+      </w:r>
+      <w:proofErr w:type="spellEnd"/>
+      <w:r>
+        <w:rPr>
+          <w:rFonts w:cstheme="minorHAnsi"/>
+        </w:rPr>
+        <w:t>)</w:t>
+      </w:r>
+    </w:p>
+    <w:p>
+      <w:pPr>
+        <w:rPr>
+          <w:rFonts w:cstheme="minorHAnsi"/>
+          <w:shd w:val="clear" w:color="auto" w:fill="FFFFFF"/>
+        </w:rPr>
+      </w:pPr>
+      <w:r>
+        <w:rPr>
+          <w:rFonts w:cstheme="minorHAnsi"/>
+        </w:rPr>
+        <w:t xml:space="preserve">Metoda edytująca rejon. </w:t>
+      </w:r>
+      <w:r>
+        <w:rPr>
+          <w:rFonts w:cstheme="minorHAnsi"/>
+          <w:shd w:val="clear" w:color="auto" w:fill="FFFFFF"/>
+        </w:rPr>
+        <w:t xml:space="preserve">Uwaga: nie dopuszczamy zmian pól firma i rejon. W </w:t>
+      </w:r>
+      <w:proofErr w:type="spellStart"/>
+      <w:r>
+        <w:rPr>
+          <w:rFonts w:cstheme="minorHAnsi"/>
+          <w:shd w:val="clear" w:color="auto" w:fill="FFFFFF"/>
+        </w:rPr>
+        <w:t>modalu</w:t>
+      </w:r>
+      <w:proofErr w:type="spellEnd"/>
+      <w:r>
+        <w:rPr>
+          <w:rFonts w:cstheme="minorHAnsi"/>
+          <w:shd w:val="clear" w:color="auto" w:fill="FFFFFF"/>
+        </w:rPr>
+        <w:t xml:space="preserve"> mają być na szaro, zablokowane do edycji.</w:t>
+      </w:r>
+    </w:p>
+    <w:p>
+      <w:pPr>
+        <w:rPr>
+          <w:rFonts w:cstheme="minorHAnsi"/>
+          <w:shd w:val="clear" w:color="auto" w:fill="FFFFFF"/>
+        </w:rPr>
+      </w:pPr>
+    </w:p>
+    <w:p>
+      <w:pPr>
+        <w:rPr>
+          <w:rFonts w:cstheme="minorHAnsi"/>
+        </w:rPr>
+      </w:pPr>
+      <w:r>
+        <w:rPr>
+          <w:rFonts w:cstheme="minorHAnsi"/>
+          <w:shd w:val="clear" w:color="auto" w:fill="FFFFFF"/>
+        </w:rPr>
+        <w:t xml:space="preserve">4) </w:t>
       </w:r>
       <w:r>
         <w:rPr>
@@ -964,7 +1188,7 @@
           <w:rFonts w:cstheme="minorHAnsi"/>
           <w:b/>
         </w:rPr>
-        <w:t>DodajRejonDlaFirmy</w:t>
+        <w:t>UsunRejon</w:t>
       </w:r>
       <w:proofErr w:type="spellEnd"/>
       <w:r>
@@ -985,16 +1209,21 @@
         <w:rPr>
           <w:rFonts w:cstheme="minorHAnsi"/>
         </w:rPr>
-        <w:t xml:space="preserve">, </w:t>
-      </w:r>
-      <w:proofErr w:type="spellStart"/>
-      <w:r>
-        <w:rPr>
-          <w:rFonts w:cstheme="minorHAnsi"/>
-        </w:rPr>
-        <w:t>KatRejony</w:t>
-      </w:r>
-      <w:proofErr w:type="spellEnd"/>
+        <w:t>, string firma, string rejon)</w:t>
+      </w:r>
+    </w:p>
+    <w:p>
+      <w:pPr>
+        <w:rPr>
+          <w:rFonts w:cstheme="minorHAnsi"/>
+        </w:rPr>
+      </w:pPr>
+      <w:r>
+        <w:rPr>
+          <w:rFonts w:cstheme="minorHAnsi"/>
+        </w:rPr>
+        <w:t>Usuwa rejon z Db (ustawia flagę</w:t>
+      </w:r>
       <w:r>
         <w:rPr>
           <w:rFonts w:cstheme="minorHAnsi"/>
@@ -1006,264 +1235,6 @@
         <w:rPr>
           <w:rFonts w:cstheme="minorHAnsi"/>
         </w:rPr>
-        <w:t>rejonDoDodania</w:t>
-      </w:r>
-      <w:proofErr w:type="spellEnd"/>
-      <w:r>
-        <w:rPr>
-          <w:rFonts w:cstheme="minorHAnsi"/>
-        </w:rPr>
-        <w:t>)</w:t>
-      </w:r>
-    </w:p>
-    <w:p>
-      <w:pPr>
-        <w:rPr>
-          <w:rFonts w:cstheme="minorHAnsi"/>
-        </w:rPr>
-      </w:pPr>
-      <w:r>
-        <w:rPr>
-          <w:rFonts w:cstheme="minorHAnsi"/>
-        </w:rPr>
-        <w:t>Metoda dopisuje w DB rejon dla firmy.</w:t>
-      </w:r>
-    </w:p>
-    <w:p>
-      <w:pPr>
-        <w:rPr>
-          <w:rFonts w:cstheme="minorHAnsi"/>
-        </w:rPr>
-      </w:pPr>
-      <w:r>
-        <w:rPr>
-          <w:rFonts w:cstheme="minorHAnsi"/>
-        </w:rPr>
-        <w:t xml:space="preserve">3) </w:t>
-      </w:r>
-      <w:r>
-        <w:rPr>
-          <w:rFonts w:cstheme="minorHAnsi"/>
-        </w:rPr>
-        <w:t xml:space="preserve">public </w:t>
-      </w:r>
-      <w:proofErr w:type="spellStart"/>
-      <w:r>
-        <w:rPr>
-          <w:rFonts w:cstheme="minorHAnsi"/>
-        </w:rPr>
-        <w:t>ActionResult</w:t>
-      </w:r>
-      <w:proofErr w:type="spellEnd"/>
-      <w:r>
-        <w:rPr>
-          <w:rFonts w:cstheme="minorHAnsi"/>
-        </w:rPr>
-        <w:t xml:space="preserve"> </w:t>
-      </w:r>
-      <w:proofErr w:type="spellStart"/>
-      <w:r>
-        <w:rPr>
-          <w:rFonts w:cstheme="minorHAnsi"/>
-          <w:b/>
-        </w:rPr>
-        <w:t>EdytujRejonDlaFirmy</w:t>
-      </w:r>
-      <w:proofErr w:type="spellEnd"/>
-      <w:r>
-        <w:rPr>
-          <w:rFonts w:cstheme="minorHAnsi"/>
-        </w:rPr>
-        <w:t xml:space="preserve">(string </w:t>
-      </w:r>
-      <w:proofErr w:type="spellStart"/>
-      <w:r>
-        <w:rPr>
-          <w:rFonts w:cstheme="minorHAnsi"/>
-        </w:rPr>
-        <w:t>sessionId</w:t>
-      </w:r>
-      <w:proofErr w:type="spellEnd"/>
-      <w:r>
-        <w:rPr>
-          <w:rFonts w:cstheme="minorHAnsi"/>
-        </w:rPr>
-        <w:t xml:space="preserve">, string </w:t>
-      </w:r>
-      <w:proofErr w:type="spellStart"/>
-      <w:r>
-        <w:rPr>
-          <w:rFonts w:cstheme="minorHAnsi"/>
-        </w:rPr>
-        <w:t>rejonWBazie</w:t>
-      </w:r>
-      <w:proofErr w:type="spellEnd"/>
-      <w:r>
-        <w:rPr>
-          <w:rFonts w:cstheme="minorHAnsi"/>
-        </w:rPr>
-        <w:t xml:space="preserve">, </w:t>
-      </w:r>
-      <w:proofErr w:type="spellStart"/>
-      <w:r>
-        <w:rPr>
-          <w:rFonts w:cstheme="minorHAnsi"/>
-        </w:rPr>
-        <w:t>KatRejony</w:t>
-      </w:r>
-      <w:proofErr w:type="spellEnd"/>
-      <w:r>
-        <w:rPr>
-          <w:rFonts w:cstheme="minorHAnsi"/>
-        </w:rPr>
-        <w:t xml:space="preserve"> </w:t>
-      </w:r>
-      <w:proofErr w:type="spellStart"/>
-      <w:r>
-        <w:rPr>
-          <w:rFonts w:cstheme="minorHAnsi"/>
-        </w:rPr>
-        <w:t>rejonDoEdycji</w:t>
-      </w:r>
-      <w:proofErr w:type="spellEnd"/>
-      <w:r>
-        <w:rPr>
-          <w:rFonts w:cstheme="minorHAnsi"/>
-        </w:rPr>
-        <w:t>)</w:t>
-      </w:r>
-    </w:p>
-    <w:p>
-      <w:pPr>
-        <w:rPr>
-          <w:rFonts w:cstheme="minorHAnsi"/>
-          <w:shd w:val="clear" w:color="auto" w:fill="FFFFFF"/>
-        </w:rPr>
-      </w:pPr>
-      <w:r>
-        <w:rPr>
-          <w:rFonts w:cstheme="minorHAnsi"/>
-        </w:rPr>
-        <w:t xml:space="preserve">Metoda edytująca rejon. </w:t>
-      </w:r>
-      <w:r>
-        <w:rPr>
-          <w:rFonts w:cstheme="minorHAnsi"/>
-          <w:shd w:val="clear" w:color="auto" w:fill="FFFFFF"/>
-        </w:rPr>
-        <w:t xml:space="preserve">Uwaga: nie dopuszczamy zmian pól firma i rejon. W </w:t>
-      </w:r>
-      <w:proofErr w:type="spellStart"/>
-      <w:r>
-        <w:rPr>
-          <w:rFonts w:cstheme="minorHAnsi"/>
-          <w:shd w:val="clear" w:color="auto" w:fill="FFFFFF"/>
-        </w:rPr>
-        <w:t>modalu</w:t>
-      </w:r>
-      <w:proofErr w:type="spellEnd"/>
-      <w:r>
-        <w:rPr>
-          <w:rFonts w:cstheme="minorHAnsi"/>
-          <w:shd w:val="clear" w:color="auto" w:fill="FFFFFF"/>
-        </w:rPr>
-        <w:t xml:space="preserve"> mają być na szaro, zablokowane do edycji.</w:t>
-      </w:r>
-    </w:p>
-    <w:p>
-      <w:pPr>
-        <w:rPr>
-          <w:rFonts w:cstheme="minorHAnsi"/>
-          <w:shd w:val="clear" w:color="auto" w:fill="FFFFFF"/>
-        </w:rPr>
-      </w:pPr>
-    </w:p>
-    <w:p>
-      <w:pPr>
-        <w:rPr>
-          <w:rFonts w:cstheme="minorHAnsi"/>
-        </w:rPr>
-      </w:pPr>
-      <w:r>
-        <w:rPr>
-          <w:rFonts w:cstheme="minorHAnsi"/>
-          <w:shd w:val="clear" w:color="auto" w:fill="FFFFFF"/>
-        </w:rPr>
-        <w:t xml:space="preserve">4) </w:t>
-      </w:r>
-      <w:r>
-        <w:rPr>
-          <w:rFonts w:cstheme="minorHAnsi"/>
-        </w:rPr>
-        <w:t xml:space="preserve">public </w:t>
-      </w:r>
-      <w:proofErr w:type="spellStart"/>
-      <w:r>
-        <w:rPr>
-          <w:rFonts w:cstheme="minorHAnsi"/>
-        </w:rPr>
-        <w:t>ActionResult</w:t>
-      </w:r>
-      <w:proofErr w:type="spellEnd"/>
-      <w:r>
-        <w:rPr>
-          <w:rFonts w:cstheme="minorHAnsi"/>
-        </w:rPr>
-        <w:t xml:space="preserve"> </w:t>
-      </w:r>
-      <w:proofErr w:type="spellStart"/>
-      <w:r>
-        <w:rPr>
-          <w:rFonts w:cstheme="minorHAnsi"/>
-          <w:b/>
-        </w:rPr>
-        <w:t>UsunRejon</w:t>
-      </w:r>
-      <w:proofErr w:type="spellEnd"/>
-      <w:r>
-        <w:rPr>
-          <w:rFonts w:cstheme="minorHAnsi"/>
-        </w:rPr>
-        <w:t xml:space="preserve">(string </w:t>
-      </w:r>
-      <w:proofErr w:type="spellStart"/>
-      <w:r>
-        <w:rPr>
-          <w:rFonts w:cstheme="minorHAnsi"/>
-        </w:rPr>
-        <w:t>sessionId</w:t>
-      </w:r>
-      <w:proofErr w:type="spellEnd"/>
-      <w:r>
-        <w:rPr>
-          <w:rFonts w:cstheme="minorHAnsi"/>
-        </w:rPr>
-        <w:t>, string firma, string rejon)</w:t>
-      </w:r>
-    </w:p>
-    <w:p>
-      <w:pPr>
-        <w:rPr>
-          <w:rFonts w:cstheme="minorHAnsi"/>
-        </w:rPr>
-      </w:pPr>
-      <w:r>
-        <w:rPr>
-          <w:rFonts w:cstheme="minorHAnsi"/>
-        </w:rPr>
-        <w:t>Usuwa rejon z Db (ustawia flagę</w:t>
-      </w:r>
-      <w:r>
-        <w:rPr>
-          <w:rFonts w:cstheme="minorHAnsi"/>
-        </w:rPr>
-        <w:t xml:space="preserve"> </w:t>
-      </w:r>
-      <w:proofErr w:type="spellStart"/>
-      <w:r>
-        <w:rPr>
-          <w:rFonts w:cstheme="minorHAnsi"/>
-        </w:rPr>
         <w:t>usuniety</w:t>
       </w:r>
       <w:proofErr w:type="spellEnd"/>
@@ -1336,13 +1307,7 @@
         <w:rPr>
           <w:rFonts w:cstheme="minorHAnsi"/>
         </w:rPr>
-        <w:t xml:space="preserve">5) </w:t>
-      </w:r>
-      <w:r>
-        <w:rPr>
-          <w:rFonts w:cstheme="minorHAnsi"/>
-        </w:rPr>
-        <w:t xml:space="preserve">public </w:t>
+        <w:t xml:space="preserve">5) public </w:t>
       </w:r>
       <w:proofErr w:type="spellStart"/>
       <w:r>
@@ -1469,13 +1434,7 @@
         <w:rPr>
           <w:rFonts w:cstheme="minorHAnsi"/>
         </w:rPr>
-        <w:t xml:space="preserve">1) </w:t>
-      </w:r>
-      <w:r>
-        <w:rPr>
-          <w:rFonts w:cstheme="minorHAnsi"/>
-        </w:rPr>
-        <w:t xml:space="preserve">public </w:t>
+        <w:t xml:space="preserve">1) public </w:t>
       </w:r>
       <w:proofErr w:type="spellStart"/>
       <w:r>
@@ -1499,6 +1458,13 @@
         </w:rPr>
         <w:t>PobierzWydzialy</w:t>
       </w:r>
+      <w:r>
+        <w:rPr>
+          <w:rFonts w:cstheme="minorHAnsi"/>
+          <w:b/>
+        </w:rPr>
+        <w:t>DoStruktury</w:t>
+      </w:r>
       <w:proofErr w:type="spellEnd"/>
       <w:r>
         <w:rPr>
@@ -1537,46 +1503,77 @@
         <w:rPr>
           <w:rFonts w:cstheme="minorHAnsi"/>
         </w:rPr>
+        <w:t xml:space="preserve">  </w:t>
+      </w:r>
+    </w:p>
+    <w:p>
+      <w:pPr>
+        <w:rPr>
+          <w:rFonts w:cstheme="minorHAnsi"/>
+        </w:rPr>
+      </w:pPr>
+    </w:p>
+    <w:p>
+      <w:pPr>
+        <w:rPr>
+          <w:rFonts w:cstheme="minorHAnsi"/>
+        </w:rPr>
+      </w:pPr>
+      <w:r>
+        <w:rPr>
+          <w:rFonts w:cstheme="minorHAnsi"/>
+        </w:rPr>
+        <w:t xml:space="preserve">2) public </w:t>
+      </w:r>
+      <w:proofErr w:type="spellStart"/>
+      <w:r>
+        <w:rPr>
+          <w:rFonts w:cstheme="minorHAnsi"/>
+        </w:rPr>
+        <w:t>ActionResult</w:t>
+      </w:r>
+      <w:proofErr w:type="spellEnd"/>
+      <w:r>
+        <w:rPr>
+          <w:rFonts w:cstheme="minorHAnsi"/>
+        </w:rPr>
         <w:t xml:space="preserve"> </w:t>
       </w:r>
-      <w:r>
-        <w:rPr>
-          <w:rFonts w:cstheme="minorHAnsi"/>
-        </w:rPr>
-        <w:t xml:space="preserve"> Uwaga: Metoda przeładowana – bez przekazania argumentu „firma” pobiera nazwę firmy z obiektu sesji.</w:t>
-      </w:r>
-    </w:p>
-    <w:p>
-      <w:pPr>
-        <w:rPr>
-          <w:rFonts w:cstheme="minorHAnsi"/>
-        </w:rPr>
-      </w:pPr>
-    </w:p>
-    <w:p>
-      <w:pPr>
-        <w:rPr>
-          <w:rFonts w:cstheme="minorHAnsi"/>
-        </w:rPr>
-      </w:pPr>
-      <w:r>
-        <w:rPr>
-          <w:rFonts w:cstheme="minorHAnsi"/>
-        </w:rPr>
-        <w:t xml:space="preserve">2) </w:t>
-      </w:r>
-      <w:r>
-        <w:rPr>
-          <w:rFonts w:cstheme="minorHAnsi"/>
-        </w:rPr>
-        <w:t xml:space="preserve">public </w:t>
-      </w:r>
-      <w:proofErr w:type="spellStart"/>
-      <w:r>
-        <w:rPr>
-          <w:rFonts w:cstheme="minorHAnsi"/>
-        </w:rPr>
-        <w:t>ActionResult</w:t>
+      <w:proofErr w:type="spellStart"/>
+      <w:r>
+        <w:rPr>
+          <w:rFonts w:cstheme="minorHAnsi"/>
+          <w:b/>
+        </w:rPr>
+        <w:t>DodajWydzialDlaFirmy</w:t>
+      </w:r>
+      <w:proofErr w:type="spellEnd"/>
+      <w:r>
+        <w:rPr>
+          <w:rFonts w:cstheme="minorHAnsi"/>
+        </w:rPr>
+        <w:t xml:space="preserve">(string </w:t>
+      </w:r>
+      <w:proofErr w:type="spellStart"/>
+      <w:r>
+        <w:rPr>
+          <w:rFonts w:cstheme="minorHAnsi"/>
+        </w:rPr>
+        <w:t>sessionId</w:t>
+      </w:r>
+      <w:proofErr w:type="spellEnd"/>
+      <w:r>
+        <w:rPr>
+          <w:rFonts w:cstheme="minorHAnsi"/>
+        </w:rPr>
+        <w:t xml:space="preserve">, </w:t>
+      </w:r>
+      <w:proofErr w:type="spellStart"/>
+      <w:r>
+        <w:rPr>
+          <w:rFonts w:cstheme="minorHAnsi"/>
+        </w:rPr>
+        <w:t>KatWydzialy</w:t>
       </w:r>
       <w:proofErr w:type="spellEnd"/>
       <w:r>
@@ -1589,49 +1586,6 @@
       <w:r>
         <w:rPr>
           <w:rFonts w:cstheme="minorHAnsi"/>
-          <w:b/>
-        </w:rPr>
-        <w:t>DodajWydzialDlaFirmy</w:t>
-      </w:r>
-      <w:proofErr w:type="spellEnd"/>
-      <w:r>
-        <w:rPr>
-          <w:rFonts w:cstheme="minorHAnsi"/>
-        </w:rPr>
-        <w:t xml:space="preserve">(string </w:t>
-      </w:r>
-      <w:proofErr w:type="spellStart"/>
-      <w:r>
-        <w:rPr>
-          <w:rFonts w:cstheme="minorHAnsi"/>
-        </w:rPr>
-        <w:t>sessionId</w:t>
-      </w:r>
-      <w:proofErr w:type="spellEnd"/>
-      <w:r>
-        <w:rPr>
-          <w:rFonts w:cstheme="minorHAnsi"/>
-        </w:rPr>
-        <w:t xml:space="preserve">, </w:t>
-      </w:r>
-      <w:proofErr w:type="spellStart"/>
-      <w:r>
-        <w:rPr>
-          <w:rFonts w:cstheme="minorHAnsi"/>
-        </w:rPr>
-        <w:t>KatWydzialy</w:t>
-      </w:r>
-      <w:proofErr w:type="spellEnd"/>
-      <w:r>
-        <w:rPr>
-          <w:rFonts w:cstheme="minorHAnsi"/>
-        </w:rPr>
-        <w:t xml:space="preserve"> </w:t>
-      </w:r>
-      <w:proofErr w:type="spellStart"/>
-      <w:r>
-        <w:rPr>
-          <w:rFonts w:cstheme="minorHAnsi"/>
         </w:rPr>
         <w:t>wydzialDoDodania</w:t>
       </w:r>
@@ -1666,13 +1620,7 @@
         <w:rPr>
           <w:rFonts w:cstheme="minorHAnsi"/>
         </w:rPr>
-        <w:t xml:space="preserve">3) </w:t>
-      </w:r>
-      <w:r>
-        <w:rPr>
-          <w:rFonts w:cstheme="minorHAnsi"/>
-        </w:rPr>
-        <w:t xml:space="preserve">public </w:t>
+        <w:t xml:space="preserve">3) public </w:t>
       </w:r>
       <w:proofErr w:type="spellStart"/>
       <w:r>
@@ -2028,6 +1976,13 @@
         </w:rPr>
         <w:t>PobierzWszystkiePodwydzialy</w:t>
       </w:r>
+      <w:r>
+        <w:rPr>
+          <w:rFonts w:cstheme="minorHAnsi"/>
+          <w:b/>
+        </w:rPr>
+        <w:t>Dostruktury</w:t>
+      </w:r>
       <w:proofErr w:type="spellEnd"/>
       <w:r>
         <w:rPr>
@@ -2074,26 +2029,292 @@
         <w:rPr>
           <w:rFonts w:cstheme="minorHAnsi"/>
         </w:rPr>
-        <w:t>Pobiera podwydziały dla wydziału w firmie</w:t>
-      </w:r>
-      <w:r>
-        <w:rPr>
-          <w:rFonts w:cstheme="minorHAnsi"/>
-        </w:rPr>
-        <w:t xml:space="preserve"> po stringu z nazwą firmy. Uwaga: Metoda przeładowana – bez przekazania argumentu „firma” pobiera nazwę firmy z obiektu sesji.</w:t>
-      </w:r>
-    </w:p>
-    <w:p>
-      <w:pPr>
-        <w:rPr>
-          <w:rFonts w:cstheme="minorHAnsi"/>
-        </w:rPr>
-      </w:pPr>
-      <w:r>
-        <w:rPr>
-          <w:rFonts w:cstheme="minorHAnsi"/>
-        </w:rPr>
-        <w:t xml:space="preserve">2) </w:t>
+        <w:t>Pobiera podwydziały dla wydziału w firmie po stringu z nazwą firmy</w:t>
+      </w:r>
+      <w:r>
+        <w:rPr>
+          <w:rFonts w:cstheme="minorHAnsi"/>
+        </w:rPr>
+        <w:t>.</w:t>
+      </w:r>
+    </w:p>
+    <w:p>
+      <w:pPr>
+        <w:rPr>
+          <w:rFonts w:cstheme="minorHAnsi"/>
+        </w:rPr>
+      </w:pPr>
+      <w:r>
+        <w:rPr>
+          <w:rFonts w:cstheme="minorHAnsi"/>
+        </w:rPr>
+        <w:t xml:space="preserve">2) public </w:t>
+      </w:r>
+      <w:proofErr w:type="spellStart"/>
+      <w:r>
+        <w:rPr>
+          <w:rFonts w:cstheme="minorHAnsi"/>
+        </w:rPr>
+        <w:t>ActionResult</w:t>
+      </w:r>
+      <w:proofErr w:type="spellEnd"/>
+      <w:r>
+        <w:rPr>
+          <w:rFonts w:cstheme="minorHAnsi"/>
+        </w:rPr>
+        <w:t xml:space="preserve"> </w:t>
+      </w:r>
+      <w:proofErr w:type="spellStart"/>
+      <w:r>
+        <w:rPr>
+          <w:rFonts w:cstheme="minorHAnsi"/>
+          <w:b/>
+        </w:rPr>
+        <w:t>DodajPodwydzial</w:t>
+      </w:r>
+      <w:proofErr w:type="spellEnd"/>
+      <w:r>
+        <w:rPr>
+          <w:rFonts w:cstheme="minorHAnsi"/>
+        </w:rPr>
+        <w:t xml:space="preserve">(string </w:t>
+      </w:r>
+      <w:proofErr w:type="spellStart"/>
+      <w:r>
+        <w:rPr>
+          <w:rFonts w:cstheme="minorHAnsi"/>
+        </w:rPr>
+        <w:t>sessionId</w:t>
+      </w:r>
+      <w:proofErr w:type="spellEnd"/>
+      <w:r>
+        <w:rPr>
+          <w:rFonts w:cstheme="minorHAnsi"/>
+        </w:rPr>
+        <w:t xml:space="preserve">, </w:t>
+      </w:r>
+      <w:proofErr w:type="spellStart"/>
+      <w:r>
+        <w:rPr>
+          <w:rFonts w:cstheme="minorHAnsi"/>
+        </w:rPr>
+        <w:t>KatPodWydzialy</w:t>
+      </w:r>
+      <w:proofErr w:type="spellEnd"/>
+      <w:r>
+        <w:rPr>
+          <w:rFonts w:cstheme="minorHAnsi"/>
+        </w:rPr>
+        <w:t xml:space="preserve"> </w:t>
+      </w:r>
+      <w:proofErr w:type="spellStart"/>
+      <w:r>
+        <w:rPr>
+          <w:rFonts w:cstheme="minorHAnsi"/>
+        </w:rPr>
+        <w:t>wydzialDoDodania</w:t>
+      </w:r>
+      <w:proofErr w:type="spellEnd"/>
+      <w:r>
+        <w:rPr>
+          <w:rFonts w:cstheme="minorHAnsi"/>
+        </w:rPr>
+        <w:t>)</w:t>
+      </w:r>
+    </w:p>
+    <w:p>
+      <w:pPr>
+        <w:rPr>
+          <w:rFonts w:cstheme="minorHAnsi"/>
+        </w:rPr>
+      </w:pPr>
+      <w:r>
+        <w:rPr>
+          <w:rFonts w:cstheme="minorHAnsi"/>
+        </w:rPr>
+        <w:t>Dopisuje podwydział dla wydziału w danej firmie.</w:t>
+      </w:r>
+    </w:p>
+    <w:p>
+      <w:pPr>
+        <w:rPr>
+          <w:rFonts w:cstheme="minorHAnsi"/>
+        </w:rPr>
+      </w:pPr>
+    </w:p>
+    <w:p>
+      <w:pPr>
+        <w:rPr>
+          <w:rFonts w:cstheme="minorHAnsi"/>
+        </w:rPr>
+      </w:pPr>
+      <w:r>
+        <w:rPr>
+          <w:rFonts w:cstheme="minorHAnsi"/>
+        </w:rPr>
+        <w:t xml:space="preserve">3) public </w:t>
+      </w:r>
+      <w:proofErr w:type="spellStart"/>
+      <w:r>
+        <w:rPr>
+          <w:rFonts w:cstheme="minorHAnsi"/>
+        </w:rPr>
+        <w:t>ActionResult</w:t>
+      </w:r>
+      <w:proofErr w:type="spellEnd"/>
+      <w:r>
+        <w:rPr>
+          <w:rFonts w:cstheme="minorHAnsi"/>
+        </w:rPr>
+        <w:t xml:space="preserve"> </w:t>
+      </w:r>
+      <w:proofErr w:type="spellStart"/>
+      <w:r>
+        <w:rPr>
+          <w:rFonts w:cstheme="minorHAnsi"/>
+          <w:b/>
+        </w:rPr>
+        <w:t>EdytujPodWydzial</w:t>
+      </w:r>
+      <w:proofErr w:type="spellEnd"/>
+      <w:r>
+        <w:rPr>
+          <w:rFonts w:cstheme="minorHAnsi"/>
+        </w:rPr>
+        <w:t xml:space="preserve">(string </w:t>
+      </w:r>
+      <w:proofErr w:type="spellStart"/>
+      <w:r>
+        <w:rPr>
+          <w:rFonts w:cstheme="minorHAnsi"/>
+        </w:rPr>
+        <w:t>sessionId</w:t>
+      </w:r>
+      <w:proofErr w:type="spellEnd"/>
+      <w:r>
+        <w:rPr>
+          <w:rFonts w:cstheme="minorHAnsi"/>
+        </w:rPr>
+        <w:t xml:space="preserve">, </w:t>
+      </w:r>
+      <w:proofErr w:type="spellStart"/>
+      <w:r>
+        <w:rPr>
+          <w:rFonts w:cstheme="minorHAnsi"/>
+        </w:rPr>
+        <w:t>KatPodWydzialy</w:t>
+      </w:r>
+      <w:proofErr w:type="spellEnd"/>
+      <w:r>
+        <w:rPr>
+          <w:rFonts w:cstheme="minorHAnsi"/>
+        </w:rPr>
+        <w:t xml:space="preserve"> </w:t>
+      </w:r>
+      <w:proofErr w:type="spellStart"/>
+      <w:r>
+        <w:rPr>
+          <w:rFonts w:cstheme="minorHAnsi"/>
+        </w:rPr>
+        <w:t>podWydzialDoEdycji</w:t>
+      </w:r>
+      <w:proofErr w:type="spellEnd"/>
+      <w:r>
+        <w:rPr>
+          <w:rFonts w:cstheme="minorHAnsi"/>
+        </w:rPr>
+        <w:t>)</w:t>
+      </w:r>
+    </w:p>
+    <w:p>
+      <w:pPr>
+        <w:rPr>
+          <w:rFonts w:cstheme="minorHAnsi"/>
+          <w:shd w:val="clear" w:color="auto" w:fill="FFFFFF"/>
+        </w:rPr>
+      </w:pPr>
+      <w:r>
+        <w:rPr>
+          <w:rFonts w:cstheme="minorHAnsi"/>
+        </w:rPr>
+        <w:t xml:space="preserve">Edytuje podwydział dla wydziału w danej firmie. </w:t>
+      </w:r>
+      <w:r>
+        <w:rPr>
+          <w:rFonts w:cstheme="minorHAnsi"/>
+          <w:shd w:val="clear" w:color="auto" w:fill="FFFFFF"/>
+        </w:rPr>
+        <w:t xml:space="preserve">Uwaga: nie dopuszczamy zmian pól firma, </w:t>
+      </w:r>
+      <w:proofErr w:type="spellStart"/>
+      <w:r>
+        <w:rPr>
+          <w:rFonts w:cstheme="minorHAnsi"/>
+          <w:shd w:val="clear" w:color="auto" w:fill="FFFFFF"/>
+        </w:rPr>
+        <w:t>wydzial</w:t>
+      </w:r>
+      <w:proofErr w:type="spellEnd"/>
+      <w:r>
+        <w:rPr>
+          <w:rFonts w:cstheme="minorHAnsi"/>
+          <w:shd w:val="clear" w:color="auto" w:fill="FFFFFF"/>
+        </w:rPr>
+        <w:t xml:space="preserve"> i </w:t>
+      </w:r>
+      <w:proofErr w:type="spellStart"/>
+      <w:r>
+        <w:rPr>
+          <w:rFonts w:cstheme="minorHAnsi"/>
+          <w:shd w:val="clear" w:color="auto" w:fill="FFFFFF"/>
+        </w:rPr>
+        <w:t>podwydzial</w:t>
+      </w:r>
+      <w:proofErr w:type="spellEnd"/>
+      <w:r>
+        <w:rPr>
+          <w:rFonts w:cstheme="minorHAnsi"/>
+          <w:shd w:val="clear" w:color="auto" w:fill="FFFFFF"/>
+        </w:rPr>
+        <w:t xml:space="preserve">. W </w:t>
+      </w:r>
+      <w:proofErr w:type="spellStart"/>
+      <w:r>
+        <w:rPr>
+          <w:rFonts w:cstheme="minorHAnsi"/>
+          <w:shd w:val="clear" w:color="auto" w:fill="FFFFFF"/>
+        </w:rPr>
+        <w:t>modalu</w:t>
+      </w:r>
+      <w:proofErr w:type="spellEnd"/>
+      <w:r>
+        <w:rPr>
+          <w:rFonts w:cstheme="minorHAnsi"/>
+          <w:shd w:val="clear" w:color="auto" w:fill="FFFFFF"/>
+        </w:rPr>
+        <w:t xml:space="preserve"> mają być na szaro, zablokowane do edycji.</w:t>
+      </w:r>
+    </w:p>
+    <w:p>
+      <w:pPr>
+        <w:rPr>
+          <w:rFonts w:cstheme="minorHAnsi"/>
+          <w:shd w:val="clear" w:color="auto" w:fill="FFFFFF"/>
+        </w:rPr>
+      </w:pPr>
+    </w:p>
+    <w:p>
+      <w:pPr>
+        <w:rPr>
+          <w:rFonts w:cstheme="minorHAnsi"/>
+        </w:rPr>
+      </w:pPr>
+      <w:r>
+        <w:rPr>
+          <w:rFonts w:cstheme="minorHAnsi"/>
+          <w:shd w:val="clear" w:color="auto" w:fill="FFFFFF"/>
+        </w:rPr>
+        <w:t xml:space="preserve">4) </w:t>
       </w:r>
       <w:r>
         <w:rPr>
@@ -2121,7 +2342,7 @@
           <w:rFonts w:cstheme="minorHAnsi"/>
           <w:b/>
         </w:rPr>
-        <w:t>DodajPodwydzial</w:t>
+        <w:t>UsunPodWydzial</w:t>
       </w:r>
       <w:proofErr w:type="spellEnd"/>
       <w:r>
@@ -2163,7 +2384,7 @@
         <w:rPr>
           <w:rFonts w:cstheme="minorHAnsi"/>
         </w:rPr>
-        <w:t>wydzialDoDodania</w:t>
+        <w:t>podWydzialDoUsuniecia</w:t>
       </w:r>
       <w:proofErr w:type="spellEnd"/>
       <w:r>
@@ -2183,33 +2404,85 @@
         <w:rPr>
           <w:rFonts w:cstheme="minorHAnsi"/>
         </w:rPr>
-        <w:t>Dopisuje podwydział dla wydziału w danej firmie.</w:t>
-      </w:r>
-    </w:p>
-    <w:p>
-      <w:pPr>
-        <w:rPr>
-          <w:rFonts w:cstheme="minorHAnsi"/>
-        </w:rPr>
-      </w:pPr>
-    </w:p>
-    <w:p>
-      <w:pPr>
-        <w:rPr>
-          <w:rFonts w:cstheme="minorHAnsi"/>
-        </w:rPr>
-      </w:pPr>
-      <w:r>
-        <w:rPr>
-          <w:rFonts w:cstheme="minorHAnsi"/>
-        </w:rPr>
-        <w:t xml:space="preserve">3) </w:t>
-      </w:r>
-      <w:r>
-        <w:rPr>
-          <w:rFonts w:cstheme="minorHAnsi"/>
-        </w:rPr>
-        <w:t xml:space="preserve">public </w:t>
+        <w:t xml:space="preserve">Usuwa podwydział z wydziału w firmie (ustawia flagę usunięty na </w:t>
+      </w:r>
+      <w:proofErr w:type="spellStart"/>
+      <w:r>
+        <w:rPr>
+          <w:rFonts w:cstheme="minorHAnsi"/>
+        </w:rPr>
+        <w:t>true</w:t>
+      </w:r>
+      <w:proofErr w:type="spellEnd"/>
+      <w:r>
+        <w:rPr>
+          <w:rFonts w:cstheme="minorHAnsi"/>
+        </w:rPr>
+        <w:t>).</w:t>
+      </w:r>
+    </w:p>
+    <w:p>
+      <w:pPr>
+        <w:rPr>
+          <w:rFonts w:cstheme="minorHAnsi"/>
+        </w:rPr>
+      </w:pPr>
+      <w:r>
+        <w:rPr>
+          <w:rFonts w:cstheme="minorHAnsi"/>
+        </w:rPr>
+        <w:t>TODO</w:t>
+      </w:r>
+      <w:r>
+        <w:rPr>
+          <w:rFonts w:cstheme="minorHAnsi"/>
+        </w:rPr>
+        <w:t xml:space="preserve"> BE</w:t>
+      </w:r>
+      <w:r>
+        <w:rPr>
+          <w:rFonts w:cstheme="minorHAnsi"/>
+        </w:rPr>
+        <w:t>: lista aktywnych i nieaktywnych podwydziałów, przywracanie podwydziału z nieaktywnych do aktywnych, wyszukiwarka podwydziałów.</w:t>
+      </w:r>
+    </w:p>
+    <w:p>
+      <w:pPr>
+        <w:rPr>
+          <w:rFonts w:cstheme="minorHAnsi"/>
+        </w:rPr>
+      </w:pPr>
+    </w:p>
+    <w:p>
+      <w:pPr>
+        <w:rPr>
+          <w:rFonts w:cstheme="minorHAnsi"/>
+          <w:b/>
+          <w:color w:val="44546A" w:themeColor="text2"/>
+          <w:sz w:val="24"/>
+        </w:rPr>
+      </w:pPr>
+      <w:r>
+        <w:rPr>
+          <w:rFonts w:cstheme="minorHAnsi"/>
+          <w:b/>
+          <w:color w:val="44546A" w:themeColor="text2"/>
+          <w:sz w:val="24"/>
+        </w:rPr>
+        <w:t>5. Konto5Controller</w:t>
+      </w:r>
+    </w:p>
+    <w:p>
+      <w:pPr>
+        <w:rPr>
+          <w:rFonts w:cstheme="minorHAnsi"/>
+        </w:rPr>
+      </w:pPr>
+      <w:r>
+        <w:rPr>
+          <w:rFonts w:cstheme="minorHAnsi"/>
+        </w:rPr>
+        <w:t xml:space="preserve">1) public </w:t>
       </w:r>
       <w:proofErr w:type="spellStart"/>
       <w:r>
@@ -2222,332 +2495,251 @@
       <w:r>
         <w:rPr>
           <w:rFonts w:cstheme="minorHAnsi"/>
+          <w:b/>
+        </w:rPr>
+        <w:t xml:space="preserve"> PobierzKonta5</w:t>
+      </w:r>
+      <w:r>
+        <w:rPr>
+          <w:rFonts w:cstheme="minorHAnsi"/>
+          <w:b/>
+        </w:rPr>
+        <w:t>DoStruktury</w:t>
+      </w:r>
+      <w:r>
+        <w:rPr>
+          <w:rFonts w:cstheme="minorHAnsi"/>
+        </w:rPr>
+        <w:t xml:space="preserve">(string </w:t>
+      </w:r>
+      <w:proofErr w:type="spellStart"/>
+      <w:r>
+        <w:rPr>
+          <w:rFonts w:cstheme="minorHAnsi"/>
+        </w:rPr>
+        <w:t>sessionId</w:t>
+      </w:r>
+      <w:proofErr w:type="spellEnd"/>
+      <w:r>
+        <w:rPr>
+          <w:rFonts w:cstheme="minorHAnsi"/>
+        </w:rPr>
+        <w:t>, string firma)</w:t>
+      </w:r>
+    </w:p>
+    <w:p>
+      <w:pPr>
+        <w:rPr>
+          <w:rFonts w:cstheme="minorHAnsi"/>
+        </w:rPr>
+      </w:pPr>
+      <w:r>
+        <w:rPr>
+          <w:rFonts w:cstheme="minorHAnsi"/>
+        </w:rPr>
+        <w:t>Pobiera konta5 dla danej firmy.</w:t>
+      </w:r>
+      <w:r>
+        <w:rPr>
+          <w:rFonts w:cstheme="minorHAnsi"/>
         </w:rPr>
         <w:t xml:space="preserve"> </w:t>
-      </w:r>
-      <w:proofErr w:type="spellStart"/>
-      <w:r>
-        <w:rPr>
-          <w:rFonts w:cstheme="minorHAnsi"/>
-          <w:b/>
-        </w:rPr>
-        <w:t>EdytujPodWydzial</w:t>
-      </w:r>
-      <w:proofErr w:type="spellEnd"/>
-      <w:r>
-        <w:rPr>
-          <w:rFonts w:cstheme="minorHAnsi"/>
-        </w:rPr>
-        <w:t xml:space="preserve">(string </w:t>
-      </w:r>
-      <w:proofErr w:type="spellStart"/>
-      <w:r>
-        <w:rPr>
-          <w:rFonts w:cstheme="minorHAnsi"/>
-        </w:rPr>
-        <w:t>sessionId</w:t>
-      </w:r>
-      <w:proofErr w:type="spellEnd"/>
-      <w:r>
-        <w:rPr>
-          <w:rFonts w:cstheme="minorHAnsi"/>
-        </w:rPr>
-        <w:t xml:space="preserve">, </w:t>
-      </w:r>
-      <w:proofErr w:type="spellStart"/>
-      <w:r>
-        <w:rPr>
-          <w:rFonts w:cstheme="minorHAnsi"/>
-        </w:rPr>
-        <w:t>KatPodWydzialy</w:t>
-      </w:r>
-      <w:proofErr w:type="spellEnd"/>
-      <w:r>
-        <w:rPr>
-          <w:rFonts w:cstheme="minorHAnsi"/>
-        </w:rPr>
-        <w:t xml:space="preserve"> </w:t>
-      </w:r>
-      <w:proofErr w:type="spellStart"/>
-      <w:r>
-        <w:rPr>
-          <w:rFonts w:cstheme="minorHAnsi"/>
-        </w:rPr>
-        <w:t>podWydzialDoEdycji</w:t>
-      </w:r>
-      <w:proofErr w:type="spellEnd"/>
-      <w:r>
-        <w:rPr>
-          <w:rFonts w:cstheme="minorHAnsi"/>
-        </w:rPr>
-        <w:t>)</w:t>
-      </w:r>
-    </w:p>
-    <w:p>
-      <w:pPr>
-        <w:rPr>
-          <w:rFonts w:cstheme="minorHAnsi"/>
-          <w:shd w:val="clear" w:color="auto" w:fill="FFFFFF"/>
-        </w:rPr>
-      </w:pPr>
-      <w:r>
-        <w:rPr>
-          <w:rFonts w:cstheme="minorHAnsi"/>
-        </w:rPr>
-        <w:t xml:space="preserve">Edytuje podwydział dla wydziału w danej firmie. </w:t>
-      </w:r>
-      <w:r>
-        <w:rPr>
-          <w:rFonts w:cstheme="minorHAnsi"/>
-          <w:shd w:val="clear" w:color="auto" w:fill="FFFFFF"/>
-        </w:rPr>
-        <w:t xml:space="preserve">Uwaga: nie dopuszczamy zmian pól firma, </w:t>
-      </w:r>
-      <w:proofErr w:type="spellStart"/>
-      <w:r>
-        <w:rPr>
-          <w:rFonts w:cstheme="minorHAnsi"/>
-          <w:shd w:val="clear" w:color="auto" w:fill="FFFFFF"/>
-        </w:rPr>
-        <w:t>wydzial</w:t>
-      </w:r>
-      <w:proofErr w:type="spellEnd"/>
-      <w:r>
-        <w:rPr>
-          <w:rFonts w:cstheme="minorHAnsi"/>
-          <w:shd w:val="clear" w:color="auto" w:fill="FFFFFF"/>
-        </w:rPr>
-        <w:t xml:space="preserve"> i </w:t>
-      </w:r>
-      <w:proofErr w:type="spellStart"/>
-      <w:r>
-        <w:rPr>
-          <w:rFonts w:cstheme="minorHAnsi"/>
-          <w:shd w:val="clear" w:color="auto" w:fill="FFFFFF"/>
-        </w:rPr>
-        <w:t>podwydzial</w:t>
-      </w:r>
-      <w:proofErr w:type="spellEnd"/>
-      <w:r>
-        <w:rPr>
-          <w:rFonts w:cstheme="minorHAnsi"/>
-          <w:shd w:val="clear" w:color="auto" w:fill="FFFFFF"/>
-        </w:rPr>
-        <w:t xml:space="preserve">. W </w:t>
-      </w:r>
-      <w:proofErr w:type="spellStart"/>
-      <w:r>
-        <w:rPr>
-          <w:rFonts w:cstheme="minorHAnsi"/>
-          <w:shd w:val="clear" w:color="auto" w:fill="FFFFFF"/>
-        </w:rPr>
-        <w:t>modalu</w:t>
-      </w:r>
-      <w:proofErr w:type="spellEnd"/>
-      <w:r>
-        <w:rPr>
-          <w:rFonts w:cstheme="minorHAnsi"/>
-          <w:shd w:val="clear" w:color="auto" w:fill="FFFFFF"/>
-        </w:rPr>
-        <w:t xml:space="preserve"> mają być na szaro, zablokowane do edycji.</w:t>
-      </w:r>
-    </w:p>
-    <w:p>
-      <w:pPr>
-        <w:rPr>
-          <w:rFonts w:cstheme="minorHAnsi"/>
-          <w:shd w:val="clear" w:color="auto" w:fill="FFFFFF"/>
-        </w:rPr>
-      </w:pPr>
-    </w:p>
-    <w:p>
-      <w:pPr>
-        <w:rPr>
-          <w:rFonts w:cstheme="minorHAnsi"/>
-        </w:rPr>
-      </w:pPr>
-      <w:r>
-        <w:rPr>
-          <w:rFonts w:cstheme="minorHAnsi"/>
-          <w:shd w:val="clear" w:color="auto" w:fill="FFFFFF"/>
-        </w:rPr>
-        <w:t xml:space="preserve">4) </w:t>
-      </w:r>
-      <w:r>
-        <w:rPr>
-          <w:rFonts w:cstheme="minorHAnsi"/>
-        </w:rPr>
-        <w:t xml:space="preserve">public </w:t>
-      </w:r>
-      <w:proofErr w:type="spellStart"/>
-      <w:r>
-        <w:rPr>
-          <w:rFonts w:cstheme="minorHAnsi"/>
-        </w:rPr>
-        <w:t>ActionResult</w:t>
-      </w:r>
-      <w:proofErr w:type="spellEnd"/>
-      <w:r>
-        <w:rPr>
-          <w:rFonts w:cstheme="minorHAnsi"/>
-        </w:rPr>
-        <w:t xml:space="preserve"> </w:t>
-      </w:r>
-      <w:proofErr w:type="spellStart"/>
-      <w:r>
-        <w:rPr>
-          <w:rFonts w:cstheme="minorHAnsi"/>
-          <w:b/>
-        </w:rPr>
-        <w:t>UsunPodWydzial</w:t>
-      </w:r>
-      <w:proofErr w:type="spellEnd"/>
-      <w:r>
-        <w:rPr>
-          <w:rFonts w:cstheme="minorHAnsi"/>
-        </w:rPr>
-        <w:t xml:space="preserve">(string </w:t>
-      </w:r>
-      <w:proofErr w:type="spellStart"/>
-      <w:r>
-        <w:rPr>
-          <w:rFonts w:cstheme="minorHAnsi"/>
-        </w:rPr>
-        <w:t>sessionId</w:t>
-      </w:r>
-      <w:proofErr w:type="spellEnd"/>
-      <w:r>
-        <w:rPr>
-          <w:rFonts w:cstheme="minorHAnsi"/>
-        </w:rPr>
-        <w:t xml:space="preserve">, </w:t>
-      </w:r>
-      <w:proofErr w:type="spellStart"/>
-      <w:r>
-        <w:rPr>
-          <w:rFonts w:cstheme="minorHAnsi"/>
-        </w:rPr>
-        <w:t>KatPodWydzialy</w:t>
-      </w:r>
-      <w:proofErr w:type="spellEnd"/>
-      <w:r>
-        <w:rPr>
-          <w:rFonts w:cstheme="minorHAnsi"/>
-        </w:rPr>
-        <w:t xml:space="preserve"> </w:t>
-      </w:r>
-      <w:proofErr w:type="spellStart"/>
-      <w:r>
-        <w:rPr>
-          <w:rFonts w:cstheme="minorHAnsi"/>
-        </w:rPr>
-        <w:t>podWydzialDoUsuniecia</w:t>
-      </w:r>
-      <w:proofErr w:type="spellEnd"/>
-      <w:r>
-        <w:rPr>
-          <w:rFonts w:cstheme="minorHAnsi"/>
-        </w:rPr>
-        <w:t>)</w:t>
-      </w:r>
-    </w:p>
-    <w:p>
-      <w:pPr>
-        <w:rPr>
-          <w:rFonts w:cstheme="minorHAnsi"/>
-        </w:rPr>
-      </w:pPr>
-      <w:r>
-        <w:rPr>
-          <w:rFonts w:cstheme="minorHAnsi"/>
-        </w:rPr>
-        <w:t xml:space="preserve">Usuwa podwydział z wydziału w firmie (ustawia flagę usunięty na </w:t>
-      </w:r>
-      <w:proofErr w:type="spellStart"/>
-      <w:r>
-        <w:rPr>
-          <w:rFonts w:cstheme="minorHAnsi"/>
-        </w:rPr>
-        <w:t>true</w:t>
-      </w:r>
-      <w:proofErr w:type="spellEnd"/>
-      <w:r>
-        <w:rPr>
-          <w:rFonts w:cstheme="minorHAnsi"/>
-        </w:rPr>
-        <w:t>).</w:t>
-      </w:r>
-    </w:p>
-    <w:p>
-      <w:pPr>
-        <w:rPr>
-          <w:rFonts w:cstheme="minorHAnsi"/>
-        </w:rPr>
-      </w:pPr>
-      <w:r>
-        <w:rPr>
-          <w:rFonts w:cstheme="minorHAnsi"/>
-        </w:rPr>
-        <w:t>TODO</w:t>
-      </w:r>
-      <w:r>
-        <w:rPr>
-          <w:rFonts w:cstheme="minorHAnsi"/>
-        </w:rPr>
-        <w:t xml:space="preserve"> BE</w:t>
-      </w:r>
-      <w:r>
-        <w:rPr>
-          <w:rFonts w:cstheme="minorHAnsi"/>
-        </w:rPr>
-        <w:t>: lista aktywnych i nieaktywnych podwydziałów, przywracanie podwydziału z nieaktywnych do aktywnych, wyszukiwarka podwyd</w:t>
       </w:r>
       <w:bookmarkStart w:id="0" w:name="_GoBack"/>
       <w:bookmarkEnd w:id="0"/>
-      <w:r>
-        <w:rPr>
-          <w:rFonts w:cstheme="minorHAnsi"/>
-        </w:rPr>
-        <w:t>ziałów.</w:t>
-      </w:r>
-    </w:p>
-    <w:p>
-      <w:pPr>
-        <w:rPr>
-          <w:rFonts w:cstheme="minorHAnsi"/>
-        </w:rPr>
-      </w:pPr>
-    </w:p>
-    <w:p>
-      <w:pPr>
-        <w:rPr>
-          <w:rFonts w:cstheme="minorHAnsi"/>
-          <w:b/>
-          <w:color w:val="44546A" w:themeColor="text2"/>
-          <w:sz w:val="24"/>
-        </w:rPr>
-      </w:pPr>
-      <w:r>
-        <w:rPr>
-          <w:rFonts w:cstheme="minorHAnsi"/>
-          <w:b/>
-          <w:color w:val="44546A" w:themeColor="text2"/>
-          <w:sz w:val="24"/>
-        </w:rPr>
-        <w:t>5. Konto5Controller</w:t>
-      </w:r>
-    </w:p>
-    <w:p>
-      <w:pPr>
-        <w:rPr>
-          <w:rFonts w:cstheme="minorHAnsi"/>
-        </w:rPr>
-      </w:pPr>
-      <w:r>
-        <w:rPr>
-          <w:rFonts w:cstheme="minorHAnsi"/>
-        </w:rPr>
-        <w:t xml:space="preserve">1) </w:t>
+    </w:p>
+    <w:p>
+      <w:pPr>
+        <w:rPr>
+          <w:rFonts w:cstheme="minorHAnsi"/>
+        </w:rPr>
+      </w:pPr>
+    </w:p>
+    <w:p>
+      <w:pPr>
+        <w:rPr>
+          <w:rFonts w:cstheme="minorHAnsi"/>
+        </w:rPr>
+      </w:pPr>
+      <w:r>
+        <w:rPr>
+          <w:rFonts w:cstheme="minorHAnsi"/>
+        </w:rPr>
+        <w:t xml:space="preserve">2) public </w:t>
+      </w:r>
+      <w:proofErr w:type="spellStart"/>
+      <w:r>
+        <w:rPr>
+          <w:rFonts w:cstheme="minorHAnsi"/>
+        </w:rPr>
+        <w:t>ActionResult</w:t>
+      </w:r>
+      <w:proofErr w:type="spellEnd"/>
+      <w:r>
+        <w:rPr>
+          <w:rFonts w:cstheme="minorHAnsi"/>
+        </w:rPr>
+        <w:t xml:space="preserve"> </w:t>
+      </w:r>
+      <w:r>
+        <w:rPr>
+          <w:rFonts w:cstheme="minorHAnsi"/>
+          <w:b/>
+        </w:rPr>
+        <w:t>DodajKonto5WFirmie</w:t>
+      </w:r>
+      <w:r>
+        <w:rPr>
+          <w:rFonts w:cstheme="minorHAnsi"/>
+        </w:rPr>
+        <w:t xml:space="preserve">(string </w:t>
+      </w:r>
+      <w:proofErr w:type="spellStart"/>
+      <w:r>
+        <w:rPr>
+          <w:rFonts w:cstheme="minorHAnsi"/>
+        </w:rPr>
+        <w:t>sessionId</w:t>
+      </w:r>
+      <w:proofErr w:type="spellEnd"/>
+      <w:r>
+        <w:rPr>
+          <w:rFonts w:cstheme="minorHAnsi"/>
+        </w:rPr>
+        <w:t>, KatKonto5 konto)</w:t>
+      </w:r>
+    </w:p>
+    <w:p>
+      <w:pPr>
+        <w:rPr>
+          <w:rFonts w:cstheme="minorHAnsi"/>
+        </w:rPr>
+      </w:pPr>
+      <w:r>
+        <w:rPr>
+          <w:rFonts w:cstheme="minorHAnsi"/>
+        </w:rPr>
+        <w:t>Dopisuje w DB konto5 do firmy.</w:t>
+      </w:r>
+    </w:p>
+    <w:p>
+      <w:pPr>
+        <w:rPr>
+          <w:rFonts w:cstheme="minorHAnsi"/>
+        </w:rPr>
+      </w:pPr>
+    </w:p>
+    <w:p>
+      <w:pPr>
+        <w:rPr>
+          <w:rFonts w:cstheme="minorHAnsi"/>
+        </w:rPr>
+      </w:pPr>
+      <w:r>
+        <w:rPr>
+          <w:rFonts w:cstheme="minorHAnsi"/>
+        </w:rPr>
+        <w:t xml:space="preserve">3) public </w:t>
+      </w:r>
+      <w:proofErr w:type="spellStart"/>
+      <w:r>
+        <w:rPr>
+          <w:rFonts w:cstheme="minorHAnsi"/>
+        </w:rPr>
+        <w:t>ActionResult</w:t>
+      </w:r>
+      <w:proofErr w:type="spellEnd"/>
+      <w:r>
+        <w:rPr>
+          <w:rFonts w:cstheme="minorHAnsi"/>
+        </w:rPr>
+        <w:t xml:space="preserve"> </w:t>
+      </w:r>
+      <w:r>
+        <w:rPr>
+          <w:rFonts w:cstheme="minorHAnsi"/>
+          <w:b/>
+        </w:rPr>
+        <w:t>EdytujKonto5</w:t>
+      </w:r>
+      <w:r>
+        <w:rPr>
+          <w:rFonts w:cstheme="minorHAnsi"/>
+        </w:rPr>
+        <w:t xml:space="preserve"> (string </w:t>
+      </w:r>
+      <w:proofErr w:type="spellStart"/>
+      <w:r>
+        <w:rPr>
+          <w:rFonts w:cstheme="minorHAnsi"/>
+        </w:rPr>
+        <w:t>sessionId</w:t>
+      </w:r>
+      <w:proofErr w:type="spellEnd"/>
+      <w:r>
+        <w:rPr>
+          <w:rFonts w:cstheme="minorHAnsi"/>
+        </w:rPr>
+        <w:t>, KatKonto5 konto)</w:t>
+      </w:r>
+    </w:p>
+    <w:p>
+      <w:pPr>
+        <w:rPr>
+          <w:rFonts w:cstheme="minorHAnsi"/>
+          <w:shd w:val="clear" w:color="auto" w:fill="FFFFFF"/>
+        </w:rPr>
+      </w:pPr>
+      <w:r>
+        <w:rPr>
+          <w:rFonts w:cstheme="minorHAnsi"/>
+        </w:rPr>
+        <w:t xml:space="preserve">Edytuje konto5 dla danej firmy. Uwaga: </w:t>
+      </w:r>
+      <w:r>
+        <w:rPr>
+          <w:rFonts w:cstheme="minorHAnsi"/>
+          <w:shd w:val="clear" w:color="auto" w:fill="FFFFFF"/>
+        </w:rPr>
+        <w:t xml:space="preserve">Uwaga: nie dopuszczamy zmian pól firma oraz konto5. W </w:t>
+      </w:r>
+      <w:proofErr w:type="spellStart"/>
+      <w:r>
+        <w:rPr>
+          <w:rFonts w:cstheme="minorHAnsi"/>
+          <w:shd w:val="clear" w:color="auto" w:fill="FFFFFF"/>
+        </w:rPr>
+        <w:t>modalu</w:t>
+      </w:r>
+      <w:proofErr w:type="spellEnd"/>
+      <w:r>
+        <w:rPr>
+          <w:rFonts w:cstheme="minorHAnsi"/>
+          <w:shd w:val="clear" w:color="auto" w:fill="FFFFFF"/>
+        </w:rPr>
+        <w:t xml:space="preserve"> mają być na szaro, zablokowane do edycji.</w:t>
+      </w:r>
+    </w:p>
+    <w:p>
+      <w:pPr>
+        <w:rPr>
+          <w:rFonts w:cstheme="minorHAnsi"/>
+          <w:shd w:val="clear" w:color="auto" w:fill="FFFFFF"/>
+        </w:rPr>
+      </w:pPr>
+    </w:p>
+    <w:p>
+      <w:pPr>
+        <w:rPr>
+          <w:rFonts w:cstheme="minorHAnsi"/>
+        </w:rPr>
+      </w:pPr>
+      <w:r>
+        <w:rPr>
+          <w:rFonts w:cstheme="minorHAnsi"/>
+          <w:shd w:val="clear" w:color="auto" w:fill="FFFFFF"/>
+        </w:rPr>
+        <w:t xml:space="preserve">4) </w:t>
       </w:r>
       <w:r>
         <w:rPr>
@@ -2566,9 +2758,15 @@
       <w:r>
         <w:rPr>
           <w:rFonts w:cstheme="minorHAnsi"/>
-          <w:b/>
-        </w:rPr>
-        <w:t xml:space="preserve"> PobierzKonta5</w:t>
+        </w:rPr>
+        <w:t xml:space="preserve"> </w:t>
+      </w:r>
+      <w:r>
+        <w:rPr>
+          <w:rFonts w:cstheme="minorHAnsi"/>
+          <w:b/>
+        </w:rPr>
+        <w:t>UsunKonto5</w:t>
       </w:r>
       <w:r>
         <w:rPr>
@@ -2588,98 +2786,6 @@
         <w:rPr>
           <w:rFonts w:cstheme="minorHAnsi"/>
         </w:rPr>
-        <w:t>, string firma)</w:t>
-      </w:r>
-    </w:p>
-    <w:p>
-      <w:pPr>
-        <w:rPr>
-          <w:rFonts w:cstheme="minorHAnsi"/>
-        </w:rPr>
-      </w:pPr>
-      <w:r>
-        <w:rPr>
-          <w:rFonts w:cstheme="minorHAnsi"/>
-        </w:rPr>
-        <w:t>Pobiera konta5 dla danej firmy.</w:t>
-      </w:r>
-      <w:r>
-        <w:rPr>
-          <w:rFonts w:cstheme="minorHAnsi"/>
-        </w:rPr>
-        <w:t xml:space="preserve"> </w:t>
-      </w:r>
-      <w:r>
-        <w:rPr>
-          <w:rFonts w:cstheme="minorHAnsi"/>
-        </w:rPr>
-        <w:t>Uwaga: Metoda przeładowana – bez przekazania argumentu „firma” pobiera nazwę firmy z obiektu sesji.</w:t>
-      </w:r>
-    </w:p>
-    <w:p>
-      <w:pPr>
-        <w:rPr>
-          <w:rFonts w:cstheme="minorHAnsi"/>
-        </w:rPr>
-      </w:pPr>
-    </w:p>
-    <w:p>
-      <w:pPr>
-        <w:rPr>
-          <w:rFonts w:cstheme="minorHAnsi"/>
-        </w:rPr>
-      </w:pPr>
-      <w:r>
-        <w:rPr>
-          <w:rFonts w:cstheme="minorHAnsi"/>
-        </w:rPr>
-        <w:t xml:space="preserve">2) </w:t>
-      </w:r>
-      <w:r>
-        <w:rPr>
-          <w:rFonts w:cstheme="minorHAnsi"/>
-        </w:rPr>
-        <w:t xml:space="preserve">public </w:t>
-      </w:r>
-      <w:proofErr w:type="spellStart"/>
-      <w:r>
-        <w:rPr>
-          <w:rFonts w:cstheme="minorHAnsi"/>
-        </w:rPr>
-        <w:t>ActionResult</w:t>
-      </w:r>
-      <w:proofErr w:type="spellEnd"/>
-      <w:r>
-        <w:rPr>
-          <w:rFonts w:cstheme="minorHAnsi"/>
-        </w:rPr>
-        <w:t xml:space="preserve"> </w:t>
-      </w:r>
-      <w:r>
-        <w:rPr>
-          <w:rFonts w:cstheme="minorHAnsi"/>
-          <w:b/>
-        </w:rPr>
-        <w:t>DodajKonto5WFirmie</w:t>
-      </w:r>
-      <w:r>
-        <w:rPr>
-          <w:rFonts w:cstheme="minorHAnsi"/>
-        </w:rPr>
-        <w:t xml:space="preserve">(string </w:t>
-      </w:r>
-      <w:proofErr w:type="spellStart"/>
-      <w:r>
-        <w:rPr>
-          <w:rFonts w:cstheme="minorHAnsi"/>
-        </w:rPr>
-        <w:t>sessionId</w:t>
-      </w:r>
-      <w:proofErr w:type="spellEnd"/>
-      <w:r>
-        <w:rPr>
-          <w:rFonts w:cstheme="minorHAnsi"/>
-        </w:rPr>
         <w:t>, KatKonto5 konto)</w:t>
       </w:r>
     </w:p>
@@ -2692,206 +2798,6 @@
       <w:r>
         <w:rPr>
           <w:rFonts w:cstheme="minorHAnsi"/>
-        </w:rPr>
-        <w:t>Dopisuje w DB konto5 do firmy.</w:t>
-      </w:r>
-    </w:p>
-    <w:p>
-      <w:pPr>
-        <w:rPr>
-          <w:rFonts w:cstheme="minorHAnsi"/>
-        </w:rPr>
-      </w:pPr>
-    </w:p>
-    <w:p>
-      <w:pPr>
-        <w:rPr>
-          <w:rFonts w:cstheme="minorHAnsi"/>
-        </w:rPr>
-      </w:pPr>
-      <w:r>
-        <w:rPr>
-          <w:rFonts w:cstheme="minorHAnsi"/>
-        </w:rPr>
-        <w:t xml:space="preserve">3) </w:t>
-      </w:r>
-      <w:r>
-        <w:rPr>
-          <w:rFonts w:cstheme="minorHAnsi"/>
-        </w:rPr>
-        <w:t xml:space="preserve">public </w:t>
-      </w:r>
-      <w:proofErr w:type="spellStart"/>
-      <w:r>
-        <w:rPr>
-          <w:rFonts w:cstheme="minorHAnsi"/>
-        </w:rPr>
-        <w:t>ActionResult</w:t>
-      </w:r>
-      <w:proofErr w:type="spellEnd"/>
-      <w:r>
-        <w:rPr>
-          <w:rFonts w:cstheme="minorHAnsi"/>
-        </w:rPr>
-        <w:t xml:space="preserve"> </w:t>
-      </w:r>
-      <w:r>
-        <w:rPr>
-          <w:rFonts w:cstheme="minorHAnsi"/>
-          <w:b/>
-        </w:rPr>
-        <w:t>EdytujKonto5</w:t>
-      </w:r>
-      <w:r>
-        <w:rPr>
-          <w:rFonts w:cstheme="minorHAnsi"/>
-        </w:rPr>
-        <w:t xml:space="preserve"> (string </w:t>
-      </w:r>
-      <w:proofErr w:type="spellStart"/>
-      <w:r>
-        <w:rPr>
-          <w:rFonts w:cstheme="minorHAnsi"/>
-        </w:rPr>
-        <w:t>sessionId</w:t>
-      </w:r>
-      <w:proofErr w:type="spellEnd"/>
-      <w:r>
-        <w:rPr>
-          <w:rFonts w:cstheme="minorHAnsi"/>
-        </w:rPr>
-        <w:t>, KatKonto5 konto)</w:t>
-      </w:r>
-    </w:p>
-    <w:p>
-      <w:pPr>
-        <w:rPr>
-          <w:rFonts w:cstheme="minorHAnsi"/>
-          <w:shd w:val="clear" w:color="auto" w:fill="FFFFFF"/>
-        </w:rPr>
-      </w:pPr>
-      <w:r>
-        <w:rPr>
-          <w:rFonts w:cstheme="minorHAnsi"/>
-        </w:rPr>
-        <w:t xml:space="preserve">Edytuje konto5 dla danej firmy. Uwaga: </w:t>
-      </w:r>
-      <w:r>
-        <w:rPr>
-          <w:rFonts w:cstheme="minorHAnsi"/>
-          <w:shd w:val="clear" w:color="auto" w:fill="FFFFFF"/>
-        </w:rPr>
-        <w:t>Uwaga: nie dopuszczamy zmian pól firma</w:t>
-      </w:r>
-      <w:r>
-        <w:rPr>
-          <w:rFonts w:cstheme="minorHAnsi"/>
-          <w:shd w:val="clear" w:color="auto" w:fill="FFFFFF"/>
-        </w:rPr>
-        <w:t xml:space="preserve"> oraz konto5. </w:t>
-      </w:r>
-      <w:r>
-        <w:rPr>
-          <w:rFonts w:cstheme="minorHAnsi"/>
-          <w:shd w:val="clear" w:color="auto" w:fill="FFFFFF"/>
-        </w:rPr>
-        <w:t xml:space="preserve">W </w:t>
-      </w:r>
-      <w:proofErr w:type="spellStart"/>
-      <w:r>
-        <w:rPr>
-          <w:rFonts w:cstheme="minorHAnsi"/>
-          <w:shd w:val="clear" w:color="auto" w:fill="FFFFFF"/>
-        </w:rPr>
-        <w:t>modalu</w:t>
-      </w:r>
-      <w:proofErr w:type="spellEnd"/>
-      <w:r>
-        <w:rPr>
-          <w:rFonts w:cstheme="minorHAnsi"/>
-          <w:shd w:val="clear" w:color="auto" w:fill="FFFFFF"/>
-        </w:rPr>
-        <w:t xml:space="preserve"> mają być na szaro, zablokowane do edycji.</w:t>
-      </w:r>
-    </w:p>
-    <w:p>
-      <w:pPr>
-        <w:rPr>
-          <w:rFonts w:cstheme="minorHAnsi"/>
-          <w:shd w:val="clear" w:color="auto" w:fill="FFFFFF"/>
-        </w:rPr>
-      </w:pPr>
-    </w:p>
-    <w:p>
-      <w:pPr>
-        <w:rPr>
-          <w:rFonts w:cstheme="minorHAnsi"/>
-        </w:rPr>
-      </w:pPr>
-      <w:r>
-        <w:rPr>
-          <w:rFonts w:cstheme="minorHAnsi"/>
-          <w:shd w:val="clear" w:color="auto" w:fill="FFFFFF"/>
-        </w:rPr>
-        <w:t xml:space="preserve">4) </w:t>
-      </w:r>
-      <w:r>
-        <w:rPr>
-          <w:rFonts w:cstheme="minorHAnsi"/>
-        </w:rPr>
-        <w:t xml:space="preserve">public </w:t>
-      </w:r>
-      <w:proofErr w:type="spellStart"/>
-      <w:r>
-        <w:rPr>
-          <w:rFonts w:cstheme="minorHAnsi"/>
-        </w:rPr>
-        <w:t>ActionResult</w:t>
-      </w:r>
-      <w:proofErr w:type="spellEnd"/>
-      <w:r>
-        <w:rPr>
-          <w:rFonts w:cstheme="minorHAnsi"/>
-        </w:rPr>
-        <w:t xml:space="preserve"> </w:t>
-      </w:r>
-      <w:r>
-        <w:rPr>
-          <w:rFonts w:cstheme="minorHAnsi"/>
-          <w:b/>
-        </w:rPr>
-        <w:t>UsunKonto5</w:t>
-      </w:r>
-      <w:r>
-        <w:rPr>
-          <w:rFonts w:cstheme="minorHAnsi"/>
-        </w:rPr>
-        <w:t xml:space="preserve">(string </w:t>
-      </w:r>
-      <w:proofErr w:type="spellStart"/>
-      <w:r>
-        <w:rPr>
-          <w:rFonts w:cstheme="minorHAnsi"/>
-        </w:rPr>
-        <w:t>sessionId</w:t>
-      </w:r>
-      <w:proofErr w:type="spellEnd"/>
-      <w:r>
-        <w:rPr>
-          <w:rFonts w:cstheme="minorHAnsi"/>
-        </w:rPr>
-        <w:t>, KatKonto5 konto)</w:t>
-      </w:r>
-    </w:p>
-    <w:p>
-      <w:pPr>
-        <w:rPr>
-          <w:rFonts w:cstheme="minorHAnsi"/>
-        </w:rPr>
-      </w:pPr>
-      <w:r>
-        <w:rPr>
-          <w:rFonts w:cstheme="minorHAnsi"/>
           <w:shd w:val="clear" w:color="auto" w:fill="FFFFFF"/>
         </w:rPr>
         <w:t xml:space="preserve">Usuwa konto5 z firmy </w:t>
@@ -2940,13 +2846,7 @@
         <w:rPr>
           <w:rFonts w:cstheme="minorHAnsi"/>
         </w:rPr>
-        <w:t xml:space="preserve">5) </w:t>
-      </w:r>
-      <w:r>
-        <w:rPr>
-          <w:rFonts w:cstheme="minorHAnsi"/>
-        </w:rPr>
-        <w:t xml:space="preserve">public </w:t>
+        <w:t xml:space="preserve">5) public </w:t>
       </w:r>
       <w:proofErr w:type="spellStart"/>
       <w:r>

</xml_diff>